<commit_message>
OAK-D PoE IR sensitivity fix in datasheet
</commit_message>
<xml_diff>
--- a/SJ2088POE_PoE_Board/Datasheet/OAK-D-PoE_Datasheet.docx
+++ b/SJ2088POE_PoE_Board/Datasheet/OAK-D-PoE_Datasheet.docx
@@ -961,7 +961,6 @@
                 <w:spacing w:val="0"/>
                 <w:position w:val="0"/>
                 <w:sz w:val="22"/>
-                <w:shd w:fill="auto" w:val="clear"/>
               </w:rPr>
             </w:pPr>
             <w:r>
@@ -1004,7 +1003,6 @@
                 <w:spacing w:val="0"/>
                 <w:position w:val="0"/>
                 <w:sz w:val="22"/>
-                <w:shd w:fill="auto" w:val="clear"/>
               </w:rPr>
             </w:pPr>
             <w:r>
@@ -1053,7 +1051,6 @@
                 <w:spacing w:val="0"/>
                 <w:position w:val="0"/>
                 <w:sz w:val="22"/>
-                <w:shd w:fill="auto" w:val="clear"/>
               </w:rPr>
             </w:pPr>
             <w:r>
@@ -1095,7 +1092,6 @@
                 <w:spacing w:val="0"/>
                 <w:position w:val="0"/>
                 <w:sz w:val="22"/>
-                <w:shd w:fill="auto" w:val="clear"/>
               </w:rPr>
             </w:pPr>
             <w:r>
@@ -1175,8 +1171,8 @@
         </w:rPr>
       </w:pPr>
       <w:r>
-        <w:object w:dxaOrig="7738" w:dyaOrig="4743">
-          <v:rect xmlns:o="urn:schemas-microsoft-com:office:office" xmlns:v="urn:schemas-microsoft-com:vml" id="rectole0000000000" style="width:386.900000pt;height:237.150000pt" o:preferrelative="t" o:ole="">
+        <w:object w:dxaOrig="7835" w:dyaOrig="4798">
+          <v:rect xmlns:o="urn:schemas-microsoft-com:office:office" xmlns:v="urn:schemas-microsoft-com:vml" id="rectole0000000000" style="width:391.750000pt;height:239.900000pt" o:preferrelative="t" o:ole="">
             <o:lock v:ext="edit"/>
             <v:imagedata xmlns:r="http://schemas.openxmlformats.org/officeDocument/2006/relationships" r:id="docRId1" o:title=""/>
           </v:rect>
@@ -2049,7 +2045,6 @@
                 <w:color w:val="auto"/>
                 <w:spacing w:val="0"/>
                 <w:position w:val="0"/>
-                <w:shd w:fill="auto" w:val="clear"/>
               </w:rPr>
             </w:pPr>
             <w:r>
@@ -2231,7 +2226,6 @@
                 <w:spacing w:val="0"/>
                 <w:position w:val="0"/>
                 <w:sz w:val="22"/>
-                <w:shd w:fill="auto" w:val="clear"/>
               </w:rPr>
             </w:pPr>
             <w:r>
@@ -2523,7 +2517,6 @@
                 <w:color w:val="auto"/>
                 <w:spacing w:val="0"/>
                 <w:position w:val="0"/>
-                <w:shd w:fill="auto" w:val="clear"/>
               </w:rPr>
             </w:pPr>
             <w:r>
@@ -2566,7 +2559,6 @@
                 <w:color w:val="auto"/>
                 <w:spacing w:val="0"/>
                 <w:position w:val="0"/>
-                <w:shd w:fill="auto" w:val="clear"/>
               </w:rPr>
             </w:pPr>
             <w:r>
@@ -2608,7 +2600,6 @@
                 <w:color w:val="auto"/>
                 <w:spacing w:val="0"/>
                 <w:position w:val="0"/>
-                <w:shd w:fill="auto" w:val="clear"/>
               </w:rPr>
             </w:pPr>
             <w:r>
@@ -2650,7 +2641,6 @@
                 <w:color w:val="auto"/>
                 <w:spacing w:val="0"/>
                 <w:position w:val="0"/>
-                <w:shd w:fill="auto" w:val="clear"/>
               </w:rPr>
             </w:pPr>
             <w:r>
@@ -2692,7 +2682,6 @@
                 <w:color w:val="auto"/>
                 <w:spacing w:val="0"/>
                 <w:position w:val="0"/>
-                <w:shd w:fill="auto" w:val="clear"/>
               </w:rPr>
             </w:pPr>
             <w:r>
@@ -2740,7 +2729,6 @@
                 <w:color w:val="auto"/>
                 <w:spacing w:val="0"/>
                 <w:position w:val="0"/>
-                <w:shd w:fill="auto" w:val="clear"/>
               </w:rPr>
             </w:pPr>
             <w:r>
@@ -2795,7 +2783,6 @@
                 <w:color w:val="auto"/>
                 <w:spacing w:val="0"/>
                 <w:position w:val="0"/>
-                <w:shd w:fill="auto" w:val="clear"/>
               </w:rPr>
             </w:pPr>
             <w:r>
@@ -2848,7 +2835,6 @@
                 <w:color w:val="auto"/>
                 <w:spacing w:val="0"/>
                 <w:position w:val="0"/>
-                <w:shd w:fill="auto" w:val="clear"/>
               </w:rPr>
             </w:pPr>
             <w:r>
@@ -2889,7 +2875,6 @@
                 <w:color w:val="auto"/>
                 <w:spacing w:val="0"/>
                 <w:position w:val="0"/>
-                <w:shd w:fill="auto" w:val="clear"/>
               </w:rPr>
             </w:pPr>
             <w:r>
@@ -2930,7 +2915,6 @@
                 <w:color w:val="auto"/>
                 <w:spacing w:val="0"/>
                 <w:position w:val="0"/>
-                <w:shd w:fill="auto" w:val="clear"/>
               </w:rPr>
             </w:pPr>
             <w:r>
@@ -2977,7 +2961,6 @@
                 <w:color w:val="auto"/>
                 <w:spacing w:val="0"/>
                 <w:position w:val="0"/>
-                <w:shd w:fill="auto" w:val="clear"/>
               </w:rPr>
             </w:pPr>
             <w:r>
@@ -3032,7 +3015,6 @@
                 <w:color w:val="auto"/>
                 <w:spacing w:val="0"/>
                 <w:position w:val="0"/>
-                <w:shd w:fill="auto" w:val="clear"/>
               </w:rPr>
             </w:pPr>
             <w:r>
@@ -3105,7 +3087,6 @@
                 <w:color w:val="auto"/>
                 <w:spacing w:val="0"/>
                 <w:position w:val="0"/>
-                <w:shd w:fill="auto" w:val="clear"/>
               </w:rPr>
             </w:pPr>
             <w:r>
@@ -3146,7 +3127,6 @@
                 <w:color w:val="auto"/>
                 <w:spacing w:val="0"/>
                 <w:position w:val="0"/>
-                <w:shd w:fill="auto" w:val="clear"/>
               </w:rPr>
             </w:pPr>
             <w:r>
@@ -3193,7 +3173,6 @@
                 <w:color w:val="auto"/>
                 <w:spacing w:val="0"/>
                 <w:position w:val="0"/>
-                <w:shd w:fill="auto" w:val="clear"/>
               </w:rPr>
             </w:pPr>
             <w:r>
@@ -3248,7 +3227,6 @@
                 <w:color w:val="auto"/>
                 <w:spacing w:val="0"/>
                 <w:position w:val="0"/>
-                <w:shd w:fill="auto" w:val="clear"/>
               </w:rPr>
             </w:pPr>
             <w:r>
@@ -3289,7 +3267,6 @@
                 <w:color w:val="auto"/>
                 <w:spacing w:val="0"/>
                 <w:position w:val="0"/>
-                <w:shd w:fill="auto" w:val="clear"/>
               </w:rPr>
             </w:pPr>
             <w:r>
@@ -3330,7 +3307,6 @@
                 <w:color w:val="auto"/>
                 <w:spacing w:val="0"/>
                 <w:position w:val="0"/>
-                <w:shd w:fill="auto" w:val="clear"/>
               </w:rPr>
             </w:pPr>
             <w:r>
@@ -3371,7 +3347,6 @@
                 <w:color w:val="auto"/>
                 <w:spacing w:val="0"/>
                 <w:position w:val="0"/>
-                <w:shd w:fill="auto" w:val="clear"/>
               </w:rPr>
             </w:pPr>
             <w:r>
@@ -3476,7 +3451,6 @@
                 <w:color w:val="auto"/>
                 <w:spacing w:val="0"/>
                 <w:position w:val="0"/>
-                <w:shd w:fill="auto" w:val="clear"/>
               </w:rPr>
             </w:pPr>
             <w:r>
@@ -3518,7 +3492,6 @@
                 <w:color w:val="auto"/>
                 <w:spacing w:val="0"/>
                 <w:position w:val="0"/>
-                <w:shd w:fill="auto" w:val="clear"/>
               </w:rPr>
             </w:pPr>
             <w:r>
@@ -3560,7 +3533,6 @@
                 <w:color w:val="auto"/>
                 <w:spacing w:val="0"/>
                 <w:position w:val="0"/>
-                <w:shd w:fill="auto" w:val="clear"/>
               </w:rPr>
             </w:pPr>
             <w:r>
@@ -3602,7 +3574,6 @@
                 <w:color w:val="auto"/>
                 <w:spacing w:val="0"/>
                 <w:position w:val="0"/>
-                <w:shd w:fill="auto" w:val="clear"/>
               </w:rPr>
             </w:pPr>
             <w:r>
@@ -3644,7 +3615,6 @@
                 <w:color w:val="auto"/>
                 <w:spacing w:val="0"/>
                 <w:position w:val="0"/>
-                <w:shd w:fill="auto" w:val="clear"/>
               </w:rPr>
             </w:pPr>
             <w:r>
@@ -3686,7 +3656,6 @@
                 <w:color w:val="auto"/>
                 <w:spacing w:val="0"/>
                 <w:position w:val="0"/>
-                <w:shd w:fill="auto" w:val="clear"/>
               </w:rPr>
             </w:pPr>
             <w:r>
@@ -3734,7 +3703,6 @@
                 <w:color w:val="auto"/>
                 <w:spacing w:val="0"/>
                 <w:position w:val="0"/>
-                <w:shd w:fill="auto" w:val="clear"/>
               </w:rPr>
             </w:pPr>
             <w:r>
@@ -3788,7 +3756,6 @@
                 <w:color w:val="auto"/>
                 <w:spacing w:val="0"/>
                 <w:position w:val="0"/>
-                <w:shd w:fill="auto" w:val="clear"/>
               </w:rPr>
             </w:pPr>
             <w:r>
@@ -3841,7 +3808,6 @@
                 <w:color w:val="auto"/>
                 <w:spacing w:val="0"/>
                 <w:position w:val="0"/>
-                <w:shd w:fill="auto" w:val="clear"/>
               </w:rPr>
             </w:pPr>
             <w:r>
@@ -3914,7 +3880,6 @@
                 <w:color w:val="auto"/>
                 <w:spacing w:val="0"/>
                 <w:position w:val="0"/>
-                <w:shd w:fill="auto" w:val="clear"/>
               </w:rPr>
             </w:pPr>
             <w:r>
@@ -3955,7 +3920,6 @@
                 <w:color w:val="auto"/>
                 <w:spacing w:val="0"/>
                 <w:position w:val="0"/>
-                <w:shd w:fill="auto" w:val="clear"/>
               </w:rPr>
             </w:pPr>
             <w:r>
@@ -4002,7 +3966,6 @@
                 <w:color w:val="auto"/>
                 <w:spacing w:val="0"/>
                 <w:position w:val="0"/>
-                <w:shd w:fill="auto" w:val="clear"/>
               </w:rPr>
             </w:pPr>
             <w:r>
@@ -4044,7 +4007,6 @@
                 <w:color w:val="auto"/>
                 <w:spacing w:val="0"/>
                 <w:position w:val="0"/>
-                <w:shd w:fill="auto" w:val="clear"/>
               </w:rPr>
             </w:pPr>
             <w:r>
@@ -4085,7 +4047,6 @@
                 <w:color w:val="auto"/>
                 <w:spacing w:val="0"/>
                 <w:position w:val="0"/>
-                <w:shd w:fill="auto" w:val="clear"/>
               </w:rPr>
             </w:pPr>
             <w:r>
@@ -4126,7 +4087,6 @@
                 <w:color w:val="auto"/>
                 <w:spacing w:val="0"/>
                 <w:position w:val="0"/>
-                <w:shd w:fill="auto" w:val="clear"/>
               </w:rPr>
             </w:pPr>
             <w:r>
@@ -4167,7 +4127,6 @@
                 <w:color w:val="auto"/>
                 <w:spacing w:val="0"/>
                 <w:position w:val="0"/>
-                <w:shd w:fill="auto" w:val="clear"/>
               </w:rPr>
             </w:pPr>
             <w:r>
@@ -4208,7 +4167,6 @@
                 <w:color w:val="auto"/>
                 <w:spacing w:val="0"/>
                 <w:position w:val="0"/>
-                <w:shd w:fill="auto" w:val="clear"/>
               </w:rPr>
             </w:pPr>
             <w:r>
@@ -4255,7 +4213,6 @@
                 <w:color w:val="auto"/>
                 <w:spacing w:val="0"/>
                 <w:position w:val="0"/>
-                <w:shd w:fill="auto" w:val="clear"/>
               </w:rPr>
             </w:pPr>
             <w:r>
@@ -4310,7 +4267,6 @@
                 <w:color w:val="auto"/>
                 <w:spacing w:val="0"/>
                 <w:position w:val="0"/>
-                <w:shd w:fill="auto" w:val="clear"/>
               </w:rPr>
             </w:pPr>
             <w:r>
@@ -4383,7 +4339,6 @@
                 <w:color w:val="auto"/>
                 <w:spacing w:val="0"/>
                 <w:position w:val="0"/>
-                <w:shd w:fill="auto" w:val="clear"/>
               </w:rPr>
             </w:pPr>
             <w:r>
@@ -4456,7 +4411,6 @@
                 <w:color w:val="auto"/>
                 <w:spacing w:val="0"/>
                 <w:position w:val="0"/>
-                <w:shd w:fill="auto" w:val="clear"/>
               </w:rPr>
             </w:pPr>
             <w:r>
@@ -4503,7 +4457,6 @@
                 <w:color w:val="auto"/>
                 <w:spacing w:val="0"/>
                 <w:position w:val="0"/>
-                <w:shd w:fill="auto" w:val="clear"/>
               </w:rPr>
             </w:pPr>
             <w:r>
@@ -4557,7 +4510,6 @@
                 <w:color w:val="auto"/>
                 <w:spacing w:val="0"/>
                 <w:position w:val="0"/>
-                <w:shd w:fill="auto" w:val="clear"/>
               </w:rPr>
             </w:pPr>
             <w:r>
@@ -4662,7 +4614,6 @@
                 <w:color w:val="auto"/>
                 <w:spacing w:val="0"/>
                 <w:position w:val="0"/>
-                <w:shd w:fill="auto" w:val="clear"/>
               </w:rPr>
             </w:pPr>
             <w:r>
@@ -4703,7 +4654,6 @@
                 <w:color w:val="auto"/>
                 <w:spacing w:val="0"/>
                 <w:position w:val="0"/>
-                <w:shd w:fill="auto" w:val="clear"/>
               </w:rPr>
             </w:pPr>
             <w:r>
@@ -5013,7 +4963,6 @@
                 <w:spacing w:val="0"/>
                 <w:position w:val="0"/>
                 <w:sz w:val="22"/>
-                <w:shd w:fill="auto" w:val="clear"/>
               </w:rPr>
             </w:pPr>
             <w:r>
@@ -5095,7 +5044,6 @@
                 <w:color w:val="auto"/>
                 <w:spacing w:val="0"/>
                 <w:position w:val="0"/>
-                <w:shd w:fill="auto" w:val="clear"/>
               </w:rPr>
             </w:pPr>
             <w:r>
@@ -5137,7 +5085,6 @@
                 <w:color w:val="auto"/>
                 <w:spacing w:val="0"/>
                 <w:position w:val="0"/>
-                <w:shd w:fill="auto" w:val="clear"/>
               </w:rPr>
             </w:pPr>
             <w:r>
@@ -5185,7 +5132,6 @@
                 <w:color w:val="auto"/>
                 <w:spacing w:val="0"/>
                 <w:position w:val="0"/>
-                <w:shd w:fill="auto" w:val="clear"/>
               </w:rPr>
             </w:pPr>
             <w:r>
@@ -5227,7 +5173,6 @@
                 <w:color w:val="auto"/>
                 <w:spacing w:val="0"/>
                 <w:position w:val="0"/>
-                <w:shd w:fill="auto" w:val="clear"/>
               </w:rPr>
             </w:pPr>
             <w:r>
@@ -5274,7 +5219,6 @@
                 <w:color w:val="auto"/>
                 <w:spacing w:val="0"/>
                 <w:position w:val="0"/>
-                <w:shd w:fill="auto" w:val="clear"/>
               </w:rPr>
             </w:pPr>
             <w:r>
@@ -5316,7 +5260,6 @@
                 <w:color w:val="auto"/>
                 <w:spacing w:val="0"/>
                 <w:position w:val="0"/>
-                <w:shd w:fill="auto" w:val="clear"/>
               </w:rPr>
             </w:pPr>
             <w:r>
@@ -5363,7 +5306,6 @@
                 <w:color w:val="auto"/>
                 <w:spacing w:val="0"/>
                 <w:position w:val="0"/>
-                <w:shd w:fill="auto" w:val="clear"/>
               </w:rPr>
             </w:pPr>
             <w:r>
@@ -5405,7 +5347,6 @@
                 <w:color w:val="auto"/>
                 <w:spacing w:val="0"/>
                 <w:position w:val="0"/>
-                <w:shd w:fill="auto" w:val="clear"/>
               </w:rPr>
             </w:pPr>
             <w:r>
@@ -5452,7 +5393,6 @@
                 <w:color w:val="auto"/>
                 <w:spacing w:val="0"/>
                 <w:position w:val="0"/>
-                <w:shd w:fill="auto" w:val="clear"/>
               </w:rPr>
             </w:pPr>
             <w:r>
@@ -5494,7 +5434,6 @@
                 <w:color w:val="auto"/>
                 <w:spacing w:val="0"/>
                 <w:position w:val="0"/>
-                <w:shd w:fill="auto" w:val="clear"/>
               </w:rPr>
             </w:pPr>
             <w:r>
@@ -5585,7 +5524,6 @@
                 <w:color w:val="auto"/>
                 <w:spacing w:val="0"/>
                 <w:position w:val="0"/>
-                <w:shd w:fill="auto" w:val="clear"/>
               </w:rPr>
             </w:pPr>
             <w:r>
@@ -5627,7 +5565,6 @@
                 <w:color w:val="auto"/>
                 <w:spacing w:val="0"/>
                 <w:position w:val="0"/>
-                <w:shd w:fill="auto" w:val="clear"/>
               </w:rPr>
             </w:pPr>
             <w:r>
@@ -5674,7 +5611,6 @@
                 <w:color w:val="auto"/>
                 <w:spacing w:val="0"/>
                 <w:position w:val="0"/>
-                <w:shd w:fill="auto" w:val="clear"/>
               </w:rPr>
             </w:pPr>
             <w:r>
@@ -5716,7 +5652,6 @@
                 <w:color w:val="auto"/>
                 <w:spacing w:val="0"/>
                 <w:position w:val="0"/>
-                <w:shd w:fill="auto" w:val="clear"/>
               </w:rPr>
             </w:pPr>
             <w:r>
@@ -5763,7 +5698,6 @@
                 <w:color w:val="auto"/>
                 <w:spacing w:val="0"/>
                 <w:position w:val="0"/>
-                <w:shd w:fill="auto" w:val="clear"/>
               </w:rPr>
             </w:pPr>
             <w:r>
@@ -5805,7 +5739,6 @@
                 <w:color w:val="auto"/>
                 <w:spacing w:val="0"/>
                 <w:position w:val="0"/>
-                <w:shd w:fill="auto" w:val="clear"/>
               </w:rPr>
             </w:pPr>
             <w:r>
@@ -5947,7 +5880,6 @@
                 <w:color w:val="auto"/>
                 <w:spacing w:val="0"/>
                 <w:position w:val="0"/>
-                <w:shd w:fill="auto" w:val="clear"/>
               </w:rPr>
             </w:pPr>
             <w:r>
@@ -5989,7 +5921,6 @@
                 <w:color w:val="auto"/>
                 <w:spacing w:val="0"/>
                 <w:position w:val="0"/>
-                <w:shd w:fill="auto" w:val="clear"/>
               </w:rPr>
             </w:pPr>
             <w:r>
@@ -6037,7 +5968,6 @@
                 <w:color w:val="auto"/>
                 <w:spacing w:val="0"/>
                 <w:position w:val="0"/>
-                <w:shd w:fill="auto" w:val="clear"/>
               </w:rPr>
             </w:pPr>
             <w:r>
@@ -6079,7 +6009,6 @@
                 <w:color w:val="auto"/>
                 <w:spacing w:val="0"/>
                 <w:position w:val="0"/>
-                <w:shd w:fill="auto" w:val="clear"/>
               </w:rPr>
             </w:pPr>
             <w:r>
@@ -6126,7 +6055,6 @@
                 <w:color w:val="auto"/>
                 <w:spacing w:val="0"/>
                 <w:position w:val="0"/>
-                <w:shd w:fill="auto" w:val="clear"/>
               </w:rPr>
             </w:pPr>
             <w:r>
@@ -6168,7 +6096,6 @@
                 <w:color w:val="auto"/>
                 <w:spacing w:val="0"/>
                 <w:position w:val="0"/>
-                <w:shd w:fill="auto" w:val="clear"/>
               </w:rPr>
             </w:pPr>
             <w:r>
@@ -6215,7 +6142,6 @@
                 <w:color w:val="auto"/>
                 <w:spacing w:val="0"/>
                 <w:position w:val="0"/>
-                <w:shd w:fill="auto" w:val="clear"/>
               </w:rPr>
             </w:pPr>
             <w:r>
@@ -6257,7 +6183,6 @@
                 <w:color w:val="auto"/>
                 <w:spacing w:val="0"/>
                 <w:position w:val="0"/>
-                <w:shd w:fill="auto" w:val="clear"/>
               </w:rPr>
             </w:pPr>
             <w:r>
@@ -6304,7 +6229,6 @@
                 <w:color w:val="auto"/>
                 <w:spacing w:val="0"/>
                 <w:position w:val="0"/>
-                <w:shd w:fill="auto" w:val="clear"/>
               </w:rPr>
             </w:pPr>
             <w:r>
@@ -6346,7 +6270,6 @@
                 <w:color w:val="auto"/>
                 <w:spacing w:val="0"/>
                 <w:position w:val="0"/>
-                <w:shd w:fill="auto" w:val="clear"/>
               </w:rPr>
             </w:pPr>
             <w:r>
@@ -6404,7 +6327,6 @@
                 <w:color w:val="auto"/>
                 <w:spacing w:val="0"/>
                 <w:position w:val="0"/>
-                <w:shd w:fill="auto" w:val="clear"/>
               </w:rPr>
             </w:pPr>
             <w:r>
@@ -6446,7 +6368,6 @@
                 <w:color w:val="auto"/>
                 <w:spacing w:val="0"/>
                 <w:position w:val="0"/>
-                <w:shd w:fill="auto" w:val="clear"/>
               </w:rPr>
             </w:pPr>
             <w:r>
@@ -6493,7 +6414,6 @@
                 <w:color w:val="auto"/>
                 <w:spacing w:val="0"/>
                 <w:position w:val="0"/>
-                <w:shd w:fill="auto" w:val="clear"/>
               </w:rPr>
             </w:pPr>
             <w:r>
@@ -6535,7 +6455,6 @@
                 <w:color w:val="auto"/>
                 <w:spacing w:val="0"/>
                 <w:position w:val="0"/>
-                <w:shd w:fill="auto" w:val="clear"/>
               </w:rPr>
             </w:pPr>
             <w:r>
@@ -6582,7 +6501,6 @@
                 <w:color w:val="auto"/>
                 <w:spacing w:val="0"/>
                 <w:position w:val="0"/>
-                <w:shd w:fill="auto" w:val="clear"/>
               </w:rPr>
             </w:pPr>
             <w:r>
@@ -6624,19 +6542,18 @@
                 <w:color w:val="auto"/>
                 <w:spacing w:val="0"/>
                 <w:position w:val="0"/>
-                <w:shd w:fill="auto" w:val="clear"/>
-              </w:rPr>
-            </w:pPr>
-            <w:r>
-              <w:rPr>
-                <w:rFonts w:ascii="Arial" w:hAnsi="Arial" w:cs="Arial" w:eastAsia="Arial"/>
-                <w:color w:val="auto"/>
-                <w:spacing w:val="0"/>
-                <w:position w:val="0"/>
-                <w:sz w:val="16"/>
-                <w:shd w:fill="auto" w:val="clear"/>
-              </w:rPr>
-              <w:t xml:space="preserve">Yes</w:t>
+              </w:rPr>
+            </w:pPr>
+            <w:r>
+              <w:rPr>
+                <w:rFonts w:ascii="Arial" w:hAnsi="Arial" w:cs="Arial" w:eastAsia="Arial"/>
+                <w:color w:val="auto"/>
+                <w:spacing w:val="0"/>
+                <w:position w:val="0"/>
+                <w:sz w:val="16"/>
+                <w:shd w:fill="auto" w:val="clear"/>
+              </w:rPr>
+              <w:t xml:space="preserve">No</w:t>
             </w:r>
           </w:p>
         </w:tc>
@@ -6706,7 +6623,7 @@
       <w:pPr>
         <w:numPr>
           <w:ilvl w:val="0"/>
-          <w:numId w:val="154"/>
+          <w:numId w:val="153"/>
         </w:numPr>
         <w:spacing w:before="0" w:after="0" w:line="240"/>
         <w:ind w:right="0" w:left="720" w:hanging="360"/>
@@ -6841,8 +6758,8 @@
         </w:rPr>
       </w:pPr>
       <w:r>
-        <w:object w:dxaOrig="12103" w:dyaOrig="8090">
-          <v:rect xmlns:o="urn:schemas-microsoft-com:office:office" xmlns:v="urn:schemas-microsoft-com:vml" id="rectole0000000001" style="width:605.150000pt;height:404.500000pt" o:preferrelative="t" o:ole="">
+        <w:object w:dxaOrig="12249" w:dyaOrig="8200">
+          <v:rect xmlns:o="urn:schemas-microsoft-com:office:office" xmlns:v="urn:schemas-microsoft-com:vml" id="rectole0000000001" style="width:612.450000pt;height:410.000000pt" o:preferrelative="t" o:ole="">
             <o:lock v:ext="edit"/>
             <v:imagedata xmlns:r="http://schemas.openxmlformats.org/officeDocument/2006/relationships" r:id="docRId5" o:title=""/>
           </v:rect>
@@ -7035,7 +6952,7 @@
   <w:num w:numId="125">
     <w:abstractNumId w:val="6"/>
   </w:num>
-  <w:num w:numId="154">
+  <w:num w:numId="153">
     <w:abstractNumId w:val="0"/>
   </w:num>
 </w:numbering>

</xml_diff>